<commit_message>
mise a jour projet word
</commit_message>
<xml_diff>
--- a/Final Project of TIC-1.docx
+++ b/Final Project of TIC-1.docx
@@ -1,6 +1,6 @@
 
 <file path=word/document.xml><?xml version="1.0" encoding="utf-8"?>
-<w:document xmlns:wpc="http://schemas.microsoft.com/office/word/2010/wordprocessingCanvas" xmlns:cx="http://schemas.microsoft.com/office/drawing/2014/chartex" xmlns:cx1="http://schemas.microsoft.com/office/drawing/2015/9/8/chartex" xmlns:cx2="http://schemas.microsoft.com/office/drawing/2015/10/21/chartex" xmlns:cx3="http://schemas.microsoft.com/office/drawing/2016/5/9/chartex" xmlns:cx4="http://schemas.microsoft.com/office/drawing/2016/5/10/chartex" xmlns:cx5="http://schemas.microsoft.com/office/drawing/2016/5/11/chartex" xmlns:cx6="http://schemas.microsoft.com/office/drawing/2016/5/12/chartex" xmlns:cx7="http://schemas.microsoft.com/office/drawing/2016/5/13/chartex" xmlns:cx8="http://schemas.microsoft.com/office/drawing/2016/5/14/chartex" xmlns:mc="http://schemas.openxmlformats.org/markup-compatibility/2006" xmlns:aink="http://schemas.microsoft.com/office/drawing/2016/ink" xmlns:am3d="http://schemas.microsoft.com/office/drawing/2017/model3d" xmlns:o="urn:schemas-microsoft-com:office:office" xmlns:oel="http://schemas.microsoft.com/office/2019/extlst" xmlns:r="http://schemas.openxmlformats.org/officeDocument/2006/relationships" xmlns:m="http://schemas.openxmlformats.org/officeDocument/2006/math" xmlns:v="urn:schemas-microsoft-com:vml" xmlns:wp14="http://schemas.microsoft.com/office/word/2010/wordprocessingDrawing" xmlns:wp="http://schemas.openxmlformats.org/drawingml/2006/wordprocessingDrawing" xmlns:w10="urn:schemas-microsoft-com:office:word" xmlns:w="http://schemas.openxmlformats.org/wordprocessingml/2006/main" xmlns:w14="http://schemas.microsoft.com/office/word/2010/wordml" xmlns:w15="http://schemas.microsoft.com/office/word/2012/wordml" xmlns:w16cex="http://schemas.microsoft.com/office/word/2018/wordml/cex" xmlns:w16cid="http://schemas.microsoft.com/office/word/2016/wordml/cid" xmlns:w16="http://schemas.microsoft.com/office/word/2018/wordml" xmlns:w16sdtdh="http://schemas.microsoft.com/office/word/2020/wordml/sdtdatahash" xmlns:w16se="http://schemas.microsoft.com/office/word/2015/wordml/symex" xmlns:wpg="http://schemas.microsoft.com/office/word/2010/wordprocessingGroup" xmlns:wpi="http://schemas.microsoft.com/office/word/2010/wordprocessingInk" xmlns:wne="http://schemas.microsoft.com/office/word/2006/wordml" xmlns:wps="http://schemas.microsoft.com/office/word/2010/wordprocessingShape" mc:Ignorable="w14 w15 w16se w16cid w16 w16cex w16sdtdh wp14">
+<w:document xmlns:wpc="http://schemas.microsoft.com/office/word/2010/wordprocessingCanvas" xmlns:cx="http://schemas.microsoft.com/office/drawing/2014/chartex" xmlns:cx1="http://schemas.microsoft.com/office/drawing/2015/9/8/chartex" xmlns:cx2="http://schemas.microsoft.com/office/drawing/2015/10/21/chartex" xmlns:cx3="http://schemas.microsoft.com/office/drawing/2016/5/9/chartex" xmlns:cx4="http://schemas.microsoft.com/office/drawing/2016/5/10/chartex" xmlns:cx5="http://schemas.microsoft.com/office/drawing/2016/5/11/chartex" xmlns:cx6="http://schemas.microsoft.com/office/drawing/2016/5/12/chartex" xmlns:cx7="http://schemas.microsoft.com/office/drawing/2016/5/13/chartex" xmlns:cx8="http://schemas.microsoft.com/office/drawing/2016/5/14/chartex" xmlns:mc="http://schemas.openxmlformats.org/markup-compatibility/2006" xmlns:aink="http://schemas.microsoft.com/office/drawing/2016/ink" xmlns:am3d="http://schemas.microsoft.com/office/drawing/2017/model3d" xmlns:o="urn:schemas-microsoft-com:office:office" xmlns:oel="http://schemas.microsoft.com/office/2019/extlst" xmlns:r="http://schemas.openxmlformats.org/officeDocument/2006/relationships" xmlns:m="http://schemas.openxmlformats.org/officeDocument/2006/math" xmlns:v="urn:schemas-microsoft-com:vml" xmlns:wp14="http://schemas.microsoft.com/office/word/2010/wordprocessingDrawing" xmlns:wp="http://schemas.openxmlformats.org/drawingml/2006/wordprocessingDrawing" xmlns:w10="urn:schemas-microsoft-com:office:word" xmlns:w="http://schemas.openxmlformats.org/wordprocessingml/2006/main" xmlns:w14="http://schemas.microsoft.com/office/word/2010/wordml" xmlns:w15="http://schemas.microsoft.com/office/word/2012/wordml" xmlns:w16cex="http://schemas.microsoft.com/office/word/2018/wordml/cex" xmlns:w16cid="http://schemas.microsoft.com/office/word/2016/wordml/cid" xmlns:w16="http://schemas.microsoft.com/office/word/2018/wordml" xmlns:w16du="http://schemas.microsoft.com/office/word/2023/wordml/word16du" xmlns:w16sdtdh="http://schemas.microsoft.com/office/word/2020/wordml/sdtdatahash" xmlns:w16se="http://schemas.microsoft.com/office/word/2015/wordml/symex" xmlns:wpg="http://schemas.microsoft.com/office/word/2010/wordprocessingGroup" xmlns:wpi="http://schemas.microsoft.com/office/word/2010/wordprocessingInk" xmlns:wne="http://schemas.microsoft.com/office/word/2006/wordml" xmlns:wps="http://schemas.microsoft.com/office/word/2010/wordprocessingShape" mc:Ignorable="w14 w15 w16se w16cid w16 w16cex w16sdtdh w16du wp14">
   <w:body>
     <w:p>
       <w:r>
@@ -1273,7 +1273,7 @@
           <w:szCs w:val="28"/>
           <w:lang w:val="en-US"/>
         </w:rPr>
-        <w:t>CHARIF MEHDI ZOUHEIR</w:t>
+        <w:t>CHARIF MEHDI ZOHEIR</w:t>
       </w:r>
     </w:p>
     <w:p>
@@ -4808,7 +4808,7 @@
           <w:noProof/>
         </w:rPr>
         <w:drawing>
-          <wp:anchor distT="0" distB="0" distL="114300" distR="114300" simplePos="0" relativeHeight="251698176" behindDoc="1" locked="0" layoutInCell="1" allowOverlap="1" wp14:anchorId="4A651272" wp14:editId="045DA050">
+          <wp:anchor distT="0" distB="0" distL="114300" distR="114300" simplePos="0" relativeHeight="251698176" behindDoc="1" locked="0" layoutInCell="1" allowOverlap="1" wp14:anchorId="4A651272" wp14:editId="4EF289FD">
             <wp:simplePos x="0" y="0"/>
             <wp:positionH relativeFrom="margin">
               <wp:posOffset>298450</wp:posOffset>
@@ -7883,7 +7883,7 @@
         <mc:AlternateContent>
           <mc:Choice Requires="wps">
             <w:drawing>
-              <wp:anchor distT="0" distB="0" distL="114300" distR="114300" simplePos="0" relativeHeight="251714560" behindDoc="0" locked="0" layoutInCell="1" allowOverlap="1" wp14:anchorId="13DD7E1B" wp14:editId="5A36D386">
+              <wp:anchor distT="0" distB="0" distL="114300" distR="114300" simplePos="0" relativeHeight="251714560" behindDoc="0" locked="0" layoutInCell="1" allowOverlap="1" wp14:anchorId="13DD7E1B" wp14:editId="7C6F252F">
                 <wp:simplePos x="0" y="0"/>
                 <wp:positionH relativeFrom="margin">
                   <wp:posOffset>1035050</wp:posOffset>
@@ -8278,18 +8278,8 @@
           <w:sz w:val="36"/>
           <w:szCs w:val="36"/>
         </w:rPr>
-        <w:t xml:space="preserve">Key </w:t>
-      </w:r>
-      <w:proofErr w:type="spellStart"/>
-      <w:r>
-        <w:rPr>
-          <w:rFonts w:asciiTheme="majorBidi" w:hAnsiTheme="majorBidi" w:cstheme="majorBidi"/>
-          <w:sz w:val="36"/>
-          <w:szCs w:val="36"/>
-        </w:rPr>
-        <w:t>Findings</w:t>
-      </w:r>
-      <w:proofErr w:type="spellEnd"/>
+        <w:t>Key Findings</w:t>
+      </w:r>
       <w:r>
         <w:rPr>
           <w:rFonts w:asciiTheme="majorBidi" w:hAnsiTheme="majorBidi" w:cstheme="majorBidi"/>
@@ -8451,7 +8441,7 @@
           <w:noProof/>
         </w:rPr>
         <w:drawing>
-          <wp:anchor distT="0" distB="0" distL="114300" distR="114300" simplePos="0" relativeHeight="251716608" behindDoc="1" locked="0" layoutInCell="1" allowOverlap="1" wp14:anchorId="015EDB88" wp14:editId="7CD032B9">
+          <wp:anchor distT="0" distB="0" distL="114300" distR="114300" simplePos="0" relativeHeight="251716608" behindDoc="1" locked="0" layoutInCell="1" allowOverlap="1" wp14:anchorId="015EDB88" wp14:editId="3E2DC1C3">
             <wp:simplePos x="0" y="0"/>
             <wp:positionH relativeFrom="page">
               <wp:posOffset>381000</wp:posOffset>
@@ -8757,7 +8747,7 @@
 </file>
 
 <file path=word/endnotes.xml><?xml version="1.0" encoding="utf-8"?>
-<w:endnotes xmlns:wpc="http://schemas.microsoft.com/office/word/2010/wordprocessingCanvas" xmlns:cx="http://schemas.microsoft.com/office/drawing/2014/chartex" xmlns:cx1="http://schemas.microsoft.com/office/drawing/2015/9/8/chartex" xmlns:cx2="http://schemas.microsoft.com/office/drawing/2015/10/21/chartex" xmlns:cx3="http://schemas.microsoft.com/office/drawing/2016/5/9/chartex" xmlns:cx4="http://schemas.microsoft.com/office/drawing/2016/5/10/chartex" xmlns:cx5="http://schemas.microsoft.com/office/drawing/2016/5/11/chartex" xmlns:cx6="http://schemas.microsoft.com/office/drawing/2016/5/12/chartex" xmlns:cx7="http://schemas.microsoft.com/office/drawing/2016/5/13/chartex" xmlns:cx8="http://schemas.microsoft.com/office/drawing/2016/5/14/chartex" xmlns:mc="http://schemas.openxmlformats.org/markup-compatibility/2006" xmlns:aink="http://schemas.microsoft.com/office/drawing/2016/ink" xmlns:am3d="http://schemas.microsoft.com/office/drawing/2017/model3d" xmlns:o="urn:schemas-microsoft-com:office:office" xmlns:oel="http://schemas.microsoft.com/office/2019/extlst" xmlns:r="http://schemas.openxmlformats.org/officeDocument/2006/relationships" xmlns:m="http://schemas.openxmlformats.org/officeDocument/2006/math" xmlns:v="urn:schemas-microsoft-com:vml" xmlns:wp14="http://schemas.microsoft.com/office/word/2010/wordprocessingDrawing" xmlns:wp="http://schemas.openxmlformats.org/drawingml/2006/wordprocessingDrawing" xmlns:w10="urn:schemas-microsoft-com:office:word" xmlns:w="http://schemas.openxmlformats.org/wordprocessingml/2006/main" xmlns:w14="http://schemas.microsoft.com/office/word/2010/wordml" xmlns:w15="http://schemas.microsoft.com/office/word/2012/wordml" xmlns:w16cex="http://schemas.microsoft.com/office/word/2018/wordml/cex" xmlns:w16cid="http://schemas.microsoft.com/office/word/2016/wordml/cid" xmlns:w16="http://schemas.microsoft.com/office/word/2018/wordml" xmlns:w16sdtdh="http://schemas.microsoft.com/office/word/2020/wordml/sdtdatahash" xmlns:w16se="http://schemas.microsoft.com/office/word/2015/wordml/symex" xmlns:wpg="http://schemas.microsoft.com/office/word/2010/wordprocessingGroup" xmlns:wpi="http://schemas.microsoft.com/office/word/2010/wordprocessingInk" xmlns:wne="http://schemas.microsoft.com/office/word/2006/wordml" xmlns:wps="http://schemas.microsoft.com/office/word/2010/wordprocessingShape" mc:Ignorable="w14 w15 w16se w16cid w16 w16cex w16sdtdh wp14">
+<w:endnotes xmlns:wpc="http://schemas.microsoft.com/office/word/2010/wordprocessingCanvas" xmlns:cx="http://schemas.microsoft.com/office/drawing/2014/chartex" xmlns:cx1="http://schemas.microsoft.com/office/drawing/2015/9/8/chartex" xmlns:cx2="http://schemas.microsoft.com/office/drawing/2015/10/21/chartex" xmlns:cx3="http://schemas.microsoft.com/office/drawing/2016/5/9/chartex" xmlns:cx4="http://schemas.microsoft.com/office/drawing/2016/5/10/chartex" xmlns:cx5="http://schemas.microsoft.com/office/drawing/2016/5/11/chartex" xmlns:cx6="http://schemas.microsoft.com/office/drawing/2016/5/12/chartex" xmlns:cx7="http://schemas.microsoft.com/office/drawing/2016/5/13/chartex" xmlns:cx8="http://schemas.microsoft.com/office/drawing/2016/5/14/chartex" xmlns:mc="http://schemas.openxmlformats.org/markup-compatibility/2006" xmlns:aink="http://schemas.microsoft.com/office/drawing/2016/ink" xmlns:am3d="http://schemas.microsoft.com/office/drawing/2017/model3d" xmlns:o="urn:schemas-microsoft-com:office:office" xmlns:oel="http://schemas.microsoft.com/office/2019/extlst" xmlns:r="http://schemas.openxmlformats.org/officeDocument/2006/relationships" xmlns:m="http://schemas.openxmlformats.org/officeDocument/2006/math" xmlns:v="urn:schemas-microsoft-com:vml" xmlns:wp14="http://schemas.microsoft.com/office/word/2010/wordprocessingDrawing" xmlns:wp="http://schemas.openxmlformats.org/drawingml/2006/wordprocessingDrawing" xmlns:w10="urn:schemas-microsoft-com:office:word" xmlns:w="http://schemas.openxmlformats.org/wordprocessingml/2006/main" xmlns:w14="http://schemas.microsoft.com/office/word/2010/wordml" xmlns:w15="http://schemas.microsoft.com/office/word/2012/wordml" xmlns:w16cex="http://schemas.microsoft.com/office/word/2018/wordml/cex" xmlns:w16cid="http://schemas.microsoft.com/office/word/2016/wordml/cid" xmlns:w16="http://schemas.microsoft.com/office/word/2018/wordml" xmlns:w16du="http://schemas.microsoft.com/office/word/2023/wordml/word16du" xmlns:w16sdtdh="http://schemas.microsoft.com/office/word/2020/wordml/sdtdatahash" xmlns:w16se="http://schemas.microsoft.com/office/word/2015/wordml/symex" xmlns:wpg="http://schemas.microsoft.com/office/word/2010/wordprocessingGroup" xmlns:wpi="http://schemas.microsoft.com/office/word/2010/wordprocessingInk" xmlns:wne="http://schemas.microsoft.com/office/word/2006/wordml" xmlns:wps="http://schemas.microsoft.com/office/word/2010/wordprocessingShape" mc:Ignorable="w14 w15 w16se w16cid w16 w16cex w16sdtdh w16du wp14">
   <w:endnote w:type="separator" w:id="-1">
     <w:p>
       <w:pPr>
@@ -8782,7 +8772,7 @@
 </file>
 
 <file path=word/footnotes.xml><?xml version="1.0" encoding="utf-8"?>
-<w:footnotes xmlns:wpc="http://schemas.microsoft.com/office/word/2010/wordprocessingCanvas" xmlns:cx="http://schemas.microsoft.com/office/drawing/2014/chartex" xmlns:cx1="http://schemas.microsoft.com/office/drawing/2015/9/8/chartex" xmlns:cx2="http://schemas.microsoft.com/office/drawing/2015/10/21/chartex" xmlns:cx3="http://schemas.microsoft.com/office/drawing/2016/5/9/chartex" xmlns:cx4="http://schemas.microsoft.com/office/drawing/2016/5/10/chartex" xmlns:cx5="http://schemas.microsoft.com/office/drawing/2016/5/11/chartex" xmlns:cx6="http://schemas.microsoft.com/office/drawing/2016/5/12/chartex" xmlns:cx7="http://schemas.microsoft.com/office/drawing/2016/5/13/chartex" xmlns:cx8="http://schemas.microsoft.com/office/drawing/2016/5/14/chartex" xmlns:mc="http://schemas.openxmlformats.org/markup-compatibility/2006" xmlns:aink="http://schemas.microsoft.com/office/drawing/2016/ink" xmlns:am3d="http://schemas.microsoft.com/office/drawing/2017/model3d" xmlns:o="urn:schemas-microsoft-com:office:office" xmlns:oel="http://schemas.microsoft.com/office/2019/extlst" xmlns:r="http://schemas.openxmlformats.org/officeDocument/2006/relationships" xmlns:m="http://schemas.openxmlformats.org/officeDocument/2006/math" xmlns:v="urn:schemas-microsoft-com:vml" xmlns:wp14="http://schemas.microsoft.com/office/word/2010/wordprocessingDrawing" xmlns:wp="http://schemas.openxmlformats.org/drawingml/2006/wordprocessingDrawing" xmlns:w10="urn:schemas-microsoft-com:office:word" xmlns:w="http://schemas.openxmlformats.org/wordprocessingml/2006/main" xmlns:w14="http://schemas.microsoft.com/office/word/2010/wordml" xmlns:w15="http://schemas.microsoft.com/office/word/2012/wordml" xmlns:w16cex="http://schemas.microsoft.com/office/word/2018/wordml/cex" xmlns:w16cid="http://schemas.microsoft.com/office/word/2016/wordml/cid" xmlns:w16="http://schemas.microsoft.com/office/word/2018/wordml" xmlns:w16sdtdh="http://schemas.microsoft.com/office/word/2020/wordml/sdtdatahash" xmlns:w16se="http://schemas.microsoft.com/office/word/2015/wordml/symex" xmlns:wpg="http://schemas.microsoft.com/office/word/2010/wordprocessingGroup" xmlns:wpi="http://schemas.microsoft.com/office/word/2010/wordprocessingInk" xmlns:wne="http://schemas.microsoft.com/office/word/2006/wordml" xmlns:wps="http://schemas.microsoft.com/office/word/2010/wordprocessingShape" mc:Ignorable="w14 w15 w16se w16cid w16 w16cex w16sdtdh wp14">
+<w:footnotes xmlns:wpc="http://schemas.microsoft.com/office/word/2010/wordprocessingCanvas" xmlns:cx="http://schemas.microsoft.com/office/drawing/2014/chartex" xmlns:cx1="http://schemas.microsoft.com/office/drawing/2015/9/8/chartex" xmlns:cx2="http://schemas.microsoft.com/office/drawing/2015/10/21/chartex" xmlns:cx3="http://schemas.microsoft.com/office/drawing/2016/5/9/chartex" xmlns:cx4="http://schemas.microsoft.com/office/drawing/2016/5/10/chartex" xmlns:cx5="http://schemas.microsoft.com/office/drawing/2016/5/11/chartex" xmlns:cx6="http://schemas.microsoft.com/office/drawing/2016/5/12/chartex" xmlns:cx7="http://schemas.microsoft.com/office/drawing/2016/5/13/chartex" xmlns:cx8="http://schemas.microsoft.com/office/drawing/2016/5/14/chartex" xmlns:mc="http://schemas.openxmlformats.org/markup-compatibility/2006" xmlns:aink="http://schemas.microsoft.com/office/drawing/2016/ink" xmlns:am3d="http://schemas.microsoft.com/office/drawing/2017/model3d" xmlns:o="urn:schemas-microsoft-com:office:office" xmlns:oel="http://schemas.microsoft.com/office/2019/extlst" xmlns:r="http://schemas.openxmlformats.org/officeDocument/2006/relationships" xmlns:m="http://schemas.openxmlformats.org/officeDocument/2006/math" xmlns:v="urn:schemas-microsoft-com:vml" xmlns:wp14="http://schemas.microsoft.com/office/word/2010/wordprocessingDrawing" xmlns:wp="http://schemas.openxmlformats.org/drawingml/2006/wordprocessingDrawing" xmlns:w10="urn:schemas-microsoft-com:office:word" xmlns:w="http://schemas.openxmlformats.org/wordprocessingml/2006/main" xmlns:w14="http://schemas.microsoft.com/office/word/2010/wordml" xmlns:w15="http://schemas.microsoft.com/office/word/2012/wordml" xmlns:w16cex="http://schemas.microsoft.com/office/word/2018/wordml/cex" xmlns:w16cid="http://schemas.microsoft.com/office/word/2016/wordml/cid" xmlns:w16="http://schemas.microsoft.com/office/word/2018/wordml" xmlns:w16du="http://schemas.microsoft.com/office/word/2023/wordml/word16du" xmlns:w16sdtdh="http://schemas.microsoft.com/office/word/2020/wordml/sdtdatahash" xmlns:w16se="http://schemas.microsoft.com/office/word/2015/wordml/symex" xmlns:wpg="http://schemas.microsoft.com/office/word/2010/wordprocessingGroup" xmlns:wpi="http://schemas.microsoft.com/office/word/2010/wordprocessingInk" xmlns:wne="http://schemas.microsoft.com/office/word/2006/wordml" xmlns:wps="http://schemas.microsoft.com/office/word/2010/wordprocessingShape" mc:Ignorable="w14 w15 w16se w16cid w16 w16cex w16sdtdh w16du wp14">
   <w:footnote w:type="separator" w:id="-1">
     <w:p>
       <w:pPr>
@@ -8807,7 +8797,7 @@
 </file>
 
 <file path=word/numbering.xml><?xml version="1.0" encoding="utf-8"?>
-<w:numbering xmlns:wpc="http://schemas.microsoft.com/office/word/2010/wordprocessingCanvas" xmlns:cx="http://schemas.microsoft.com/office/drawing/2014/chartex" xmlns:cx1="http://schemas.microsoft.com/office/drawing/2015/9/8/chartex" xmlns:cx2="http://schemas.microsoft.com/office/drawing/2015/10/21/chartex" xmlns:cx3="http://schemas.microsoft.com/office/drawing/2016/5/9/chartex" xmlns:cx4="http://schemas.microsoft.com/office/drawing/2016/5/10/chartex" xmlns:cx5="http://schemas.microsoft.com/office/drawing/2016/5/11/chartex" xmlns:cx6="http://schemas.microsoft.com/office/drawing/2016/5/12/chartex" xmlns:cx7="http://schemas.microsoft.com/office/drawing/2016/5/13/chartex" xmlns:cx8="http://schemas.microsoft.com/office/drawing/2016/5/14/chartex" xmlns:mc="http://schemas.openxmlformats.org/markup-compatibility/2006" xmlns:aink="http://schemas.microsoft.com/office/drawing/2016/ink" xmlns:am3d="http://schemas.microsoft.com/office/drawing/2017/model3d" xmlns:o="urn:schemas-microsoft-com:office:office" xmlns:oel="http://schemas.microsoft.com/office/2019/extlst" xmlns:r="http://schemas.openxmlformats.org/officeDocument/2006/relationships" xmlns:m="http://schemas.openxmlformats.org/officeDocument/2006/math" xmlns:v="urn:schemas-microsoft-com:vml" xmlns:wp14="http://schemas.microsoft.com/office/word/2010/wordprocessingDrawing" xmlns:wp="http://schemas.openxmlformats.org/drawingml/2006/wordprocessingDrawing" xmlns:w10="urn:schemas-microsoft-com:office:word" xmlns:w="http://schemas.openxmlformats.org/wordprocessingml/2006/main" xmlns:w14="http://schemas.microsoft.com/office/word/2010/wordml" xmlns:w15="http://schemas.microsoft.com/office/word/2012/wordml" xmlns:w16cex="http://schemas.microsoft.com/office/word/2018/wordml/cex" xmlns:w16cid="http://schemas.microsoft.com/office/word/2016/wordml/cid" xmlns:w16="http://schemas.microsoft.com/office/word/2018/wordml" xmlns:w16sdtdh="http://schemas.microsoft.com/office/word/2020/wordml/sdtdatahash" xmlns:w16se="http://schemas.microsoft.com/office/word/2015/wordml/symex" xmlns:wpg="http://schemas.microsoft.com/office/word/2010/wordprocessingGroup" xmlns:wpi="http://schemas.microsoft.com/office/word/2010/wordprocessingInk" xmlns:wne="http://schemas.microsoft.com/office/word/2006/wordml" xmlns:wps="http://schemas.microsoft.com/office/word/2010/wordprocessingShape" mc:Ignorable="w14 w15 w16se w16cid w16 w16cex w16sdtdh wp14">
+<w:numbering xmlns:wpc="http://schemas.microsoft.com/office/word/2010/wordprocessingCanvas" xmlns:cx="http://schemas.microsoft.com/office/drawing/2014/chartex" xmlns:cx1="http://schemas.microsoft.com/office/drawing/2015/9/8/chartex" xmlns:cx2="http://schemas.microsoft.com/office/drawing/2015/10/21/chartex" xmlns:cx3="http://schemas.microsoft.com/office/drawing/2016/5/9/chartex" xmlns:cx4="http://schemas.microsoft.com/office/drawing/2016/5/10/chartex" xmlns:cx5="http://schemas.microsoft.com/office/drawing/2016/5/11/chartex" xmlns:cx6="http://schemas.microsoft.com/office/drawing/2016/5/12/chartex" xmlns:cx7="http://schemas.microsoft.com/office/drawing/2016/5/13/chartex" xmlns:cx8="http://schemas.microsoft.com/office/drawing/2016/5/14/chartex" xmlns:mc="http://schemas.openxmlformats.org/markup-compatibility/2006" xmlns:aink="http://schemas.microsoft.com/office/drawing/2016/ink" xmlns:am3d="http://schemas.microsoft.com/office/drawing/2017/model3d" xmlns:o="urn:schemas-microsoft-com:office:office" xmlns:oel="http://schemas.microsoft.com/office/2019/extlst" xmlns:r="http://schemas.openxmlformats.org/officeDocument/2006/relationships" xmlns:m="http://schemas.openxmlformats.org/officeDocument/2006/math" xmlns:v="urn:schemas-microsoft-com:vml" xmlns:wp14="http://schemas.microsoft.com/office/word/2010/wordprocessingDrawing" xmlns:wp="http://schemas.openxmlformats.org/drawingml/2006/wordprocessingDrawing" xmlns:w10="urn:schemas-microsoft-com:office:word" xmlns:w="http://schemas.openxmlformats.org/wordprocessingml/2006/main" xmlns:w14="http://schemas.microsoft.com/office/word/2010/wordml" xmlns:w15="http://schemas.microsoft.com/office/word/2012/wordml" xmlns:w16cex="http://schemas.microsoft.com/office/word/2018/wordml/cex" xmlns:w16cid="http://schemas.microsoft.com/office/word/2016/wordml/cid" xmlns:w16="http://schemas.microsoft.com/office/word/2018/wordml" xmlns:w16du="http://schemas.microsoft.com/office/word/2023/wordml/word16du" xmlns:w16sdtdh="http://schemas.microsoft.com/office/word/2020/wordml/sdtdatahash" xmlns:w16se="http://schemas.microsoft.com/office/word/2015/wordml/symex" xmlns:wpg="http://schemas.microsoft.com/office/word/2010/wordprocessingGroup" xmlns:wpi="http://schemas.microsoft.com/office/word/2010/wordprocessingInk" xmlns:wne="http://schemas.microsoft.com/office/word/2006/wordml" xmlns:wps="http://schemas.microsoft.com/office/word/2010/wordprocessingShape" mc:Ignorable="w14 w15 w16se w16cid w16 w16cex w16sdtdh w16du wp14">
   <w:abstractNum w:abstractNumId="0" w15:restartNumberingAfterBreak="0">
     <w:nsid w:val="00AD17F1"/>
     <w:multiLevelType w:val="multilevel"/>
@@ -10520,7 +10510,7 @@
 </file>
 
 <file path=word/styles.xml><?xml version="1.0" encoding="utf-8"?>
-<w:styles xmlns:mc="http://schemas.openxmlformats.org/markup-compatibility/2006" xmlns:r="http://schemas.openxmlformats.org/officeDocument/2006/relationships" xmlns:w="http://schemas.openxmlformats.org/wordprocessingml/2006/main" xmlns:w14="http://schemas.microsoft.com/office/word/2010/wordml" xmlns:w15="http://schemas.microsoft.com/office/word/2012/wordml" xmlns:w16cex="http://schemas.microsoft.com/office/word/2018/wordml/cex" xmlns:w16cid="http://schemas.microsoft.com/office/word/2016/wordml/cid" xmlns:w16="http://schemas.microsoft.com/office/word/2018/wordml" xmlns:w16sdtdh="http://schemas.microsoft.com/office/word/2020/wordml/sdtdatahash" xmlns:w16se="http://schemas.microsoft.com/office/word/2015/wordml/symex" mc:Ignorable="w14 w15 w16se w16cid w16 w16cex w16sdtdh">
+<w:styles xmlns:mc="http://schemas.openxmlformats.org/markup-compatibility/2006" xmlns:r="http://schemas.openxmlformats.org/officeDocument/2006/relationships" xmlns:w="http://schemas.openxmlformats.org/wordprocessingml/2006/main" xmlns:w14="http://schemas.microsoft.com/office/word/2010/wordml" xmlns:w15="http://schemas.microsoft.com/office/word/2012/wordml" xmlns:w16cex="http://schemas.microsoft.com/office/word/2018/wordml/cex" xmlns:w16cid="http://schemas.microsoft.com/office/word/2016/wordml/cid" xmlns:w16="http://schemas.microsoft.com/office/word/2018/wordml" xmlns:w16du="http://schemas.microsoft.com/office/word/2023/wordml/word16du" xmlns:w16sdtdh="http://schemas.microsoft.com/office/word/2020/wordml/sdtdatahash" xmlns:w16se="http://schemas.microsoft.com/office/word/2015/wordml/symex" mc:Ignorable="w14 w15 w16se w16cid w16 w16cex w16sdtdh w16du">
   <w:docDefaults>
     <w:rPrDefault>
       <w:rPr>

</xml_diff>